<commit_message>
lab2: decrypt session key on UI
</commit_message>
<xml_diff>
--- a/lab_2/LAB2.docx
+++ b/lab_2/LAB2.docx
@@ -18,134 +18,87 @@
           <w:sz w:val="28"/>
           <w:szCs w:val="28"/>
         </w:rPr>
-        <w:t xml:space="preserve">Лабораторная работа </w:t>
-      </w:r>
-      <w:r>
+        <w:t>Лабораторная работа 2.</w:t>
+      </w:r>
+    </w:p>
+    <w:p>
+      <w:pPr>
+        <w:ind w:left="1" w:hanging="3"/>
+        <w:rPr>
+          <w:sz w:val="28"/>
+          <w:szCs w:val="28"/>
+        </w:rPr>
+      </w:pPr>
+    </w:p>
+    <w:p>
+      <w:pPr>
+        <w:ind w:left="1" w:hanging="3"/>
+        <w:rPr>
+          <w:sz w:val="28"/>
+          <w:szCs w:val="28"/>
+        </w:rPr>
+      </w:pPr>
+      <w:r>
+        <w:rPr>
+          <w:sz w:val="28"/>
+          <w:szCs w:val="28"/>
+        </w:rPr>
+        <w:t xml:space="preserve">Написать </w:t>
+      </w:r>
+      <w:proofErr w:type="gramStart"/>
+      <w:r>
+        <w:rPr>
+          <w:sz w:val="28"/>
+          <w:szCs w:val="28"/>
+        </w:rPr>
+        <w:t>программу «Защищенный блокнот»</w:t>
+      </w:r>
+      <w:proofErr w:type="gramEnd"/>
+      <w:r>
+        <w:rPr>
+          <w:sz w:val="28"/>
+          <w:szCs w:val="28"/>
+        </w:rPr>
+        <w:t xml:space="preserve"> реализующую шифрование и просмотр зашифрованных текстовых файлов алгоритмом AES, Serpent или IDEA. Сервер и клиент должны быть на разных компьютерах. Лабораторную можно делать в паре без снижения.</w:t>
+      </w:r>
+    </w:p>
+    <w:p>
+      <w:pPr>
+        <w:ind w:left="1" w:hanging="3"/>
+        <w:jc w:val="center"/>
         <w:rPr>
           <w:b/>
           <w:sz w:val="28"/>
           <w:szCs w:val="28"/>
         </w:rPr>
-        <w:t>2</w:t>
-      </w:r>
-      <w:r>
+      </w:pPr>
+    </w:p>
+    <w:p>
+      <w:pPr>
+        <w:ind w:left="1" w:hanging="3"/>
+        <w:jc w:val="center"/>
         <w:rPr>
           <w:b/>
           <w:sz w:val="28"/>
           <w:szCs w:val="28"/>
         </w:rPr>
-        <w:t>.</w:t>
-      </w:r>
-    </w:p>
-    <w:p>
-      <w:pPr>
-        <w:ind w:left="1" w:hanging="3"/>
-        <w:rPr>
-          <w:sz w:val="28"/>
-          <w:szCs w:val="28"/>
-        </w:rPr>
-      </w:pPr>
-    </w:p>
-    <w:p>
-      <w:pPr>
-        <w:ind w:left="1" w:hanging="3"/>
-        <w:rPr>
-          <w:sz w:val="28"/>
-          <w:szCs w:val="28"/>
-        </w:rPr>
-      </w:pPr>
-      <w:r>
-        <w:rPr>
-          <w:sz w:val="28"/>
-          <w:szCs w:val="28"/>
-        </w:rPr>
-        <w:t xml:space="preserve">Написать </w:t>
+      </w:pPr>
+      <w:r>
+        <w:rPr>
+          <w:b/>
+          <w:sz w:val="28"/>
+          <w:szCs w:val="28"/>
+        </w:rPr>
+        <w:t xml:space="preserve">Минимальные </w:t>
       </w:r>
       <w:proofErr w:type="gramStart"/>
       <w:r>
         <w:rPr>
-          <w:sz w:val="28"/>
-          <w:szCs w:val="28"/>
-        </w:rPr>
-        <w:t>программу «Защищенный блокнот»</w:t>
-      </w:r>
-      <w:proofErr w:type="gramEnd"/>
-      <w:r>
-        <w:rPr>
-          <w:sz w:val="28"/>
-          <w:szCs w:val="28"/>
-        </w:rPr>
-        <w:t xml:space="preserve"> реализующую шифрование и просмотр зашифрованных текстовых файлов алгоритмом AES, </w:t>
-      </w:r>
-      <w:proofErr w:type="spellStart"/>
-      <w:r>
-        <w:rPr>
-          <w:sz w:val="28"/>
-          <w:szCs w:val="28"/>
-        </w:rPr>
-        <w:t>Serpent</w:t>
-      </w:r>
-      <w:proofErr w:type="spellEnd"/>
-      <w:r>
-        <w:rPr>
-          <w:sz w:val="28"/>
-          <w:szCs w:val="28"/>
-        </w:rPr>
-        <w:t xml:space="preserve"> или IDEA.</w:t>
-      </w:r>
-      <w:r>
-        <w:rPr>
-          <w:sz w:val="28"/>
-          <w:szCs w:val="28"/>
-        </w:rPr>
-        <w:t xml:space="preserve"> Сервер и клиент должны быть на разных компьютерах. Лабораторную можно делать в паре без снижения.</w:t>
-      </w:r>
-    </w:p>
-    <w:p>
-      <w:pPr>
-        <w:ind w:left="1" w:hanging="3"/>
-        <w:jc w:val="center"/>
-        <w:rPr>
           <w:b/>
           <w:sz w:val="28"/>
           <w:szCs w:val="28"/>
         </w:rPr>
-      </w:pPr>
-    </w:p>
-    <w:p>
-      <w:pPr>
-        <w:ind w:left="1" w:hanging="3"/>
-        <w:jc w:val="center"/>
-        <w:rPr>
-          <w:b/>
-          <w:sz w:val="28"/>
-          <w:szCs w:val="28"/>
-        </w:rPr>
-      </w:pPr>
-      <w:r>
-        <w:rPr>
-          <w:b/>
-          <w:sz w:val="28"/>
-          <w:szCs w:val="28"/>
-        </w:rPr>
-        <w:t xml:space="preserve">Минимальные </w:t>
-      </w:r>
-      <w:proofErr w:type="gramStart"/>
-      <w:r>
-        <w:rPr>
-          <w:b/>
-          <w:sz w:val="28"/>
-          <w:szCs w:val="28"/>
-        </w:rPr>
-        <w:t>требов</w:t>
-      </w:r>
-      <w:r>
-        <w:rPr>
-          <w:b/>
-          <w:sz w:val="28"/>
-          <w:szCs w:val="28"/>
-        </w:rPr>
-        <w:t>ания(</w:t>
+        <w:t>требования(</w:t>
       </w:r>
       <w:proofErr w:type="gramEnd"/>
       <w:r>
@@ -196,6 +149,14 @@
         </w:rPr>
         <w:t xml:space="preserve">хранит текстовые файлы, </w:t>
       </w:r>
+      <w:r>
+        <w:rPr>
+          <w:sz w:val="28"/>
+          <w:szCs w:val="28"/>
+          <w:lang w:val="en-US"/>
+        </w:rPr>
+        <w:t>+</w:t>
+      </w:r>
     </w:p>
     <w:p>
       <w:pPr>
@@ -234,8 +195,24 @@
           <w:sz w:val="28"/>
           <w:szCs w:val="28"/>
         </w:rPr>
-        <w:t>отправляет клиенту зашифрованный открытым ключом RSA сеансовый ключ.</w:t>
-      </w:r>
+        <w:t xml:space="preserve">отправляет клиенту зашифрованный открытым ключом RSA сеансовый </w:t>
+      </w:r>
+      <w:proofErr w:type="gramStart"/>
+      <w:r>
+        <w:rPr>
+          <w:sz w:val="28"/>
+          <w:szCs w:val="28"/>
+        </w:rPr>
+        <w:t>ключ.</w:t>
+      </w:r>
+      <w:r>
+        <w:rPr>
+          <w:sz w:val="28"/>
+          <w:szCs w:val="28"/>
+        </w:rPr>
+        <w:t>+</w:t>
+      </w:r>
+      <w:proofErr w:type="gramEnd"/>
     </w:p>
     <w:p>
       <w:pPr>
@@ -294,8 +271,24 @@
           <w:sz w:val="28"/>
           <w:szCs w:val="28"/>
         </w:rPr>
-        <w:t>Генерирует и отправляет серверу открытый ключ RSA (единожды).</w:t>
-      </w:r>
+        <w:t>Генерирует и отправляет серверу открытый ключ RSA (единожды</w:t>
+      </w:r>
+      <w:proofErr w:type="gramStart"/>
+      <w:r>
+        <w:rPr>
+          <w:sz w:val="28"/>
+          <w:szCs w:val="28"/>
+        </w:rPr>
+        <w:t>).</w:t>
+      </w:r>
+      <w:r>
+        <w:rPr>
+          <w:sz w:val="28"/>
+          <w:szCs w:val="28"/>
+        </w:rPr>
+        <w:t>+</w:t>
+      </w:r>
+      <w:proofErr w:type="gramEnd"/>
     </w:p>
     <w:p>
       <w:pPr>
@@ -314,8 +307,24 @@
           <w:sz w:val="28"/>
           <w:szCs w:val="28"/>
         </w:rPr>
-        <w:t>Отправляет серверу запрос с именем файла.</w:t>
-      </w:r>
+        <w:t xml:space="preserve">Отправляет серверу запрос с именем </w:t>
+      </w:r>
+      <w:proofErr w:type="gramStart"/>
+      <w:r>
+        <w:rPr>
+          <w:sz w:val="28"/>
+          <w:szCs w:val="28"/>
+        </w:rPr>
+        <w:t>файла.</w:t>
+      </w:r>
+      <w:r>
+        <w:rPr>
+          <w:sz w:val="28"/>
+          <w:szCs w:val="28"/>
+        </w:rPr>
+        <w:t>+</w:t>
+      </w:r>
+      <w:proofErr w:type="gramEnd"/>
     </w:p>
     <w:p>
       <w:pPr>
@@ -354,14 +363,7 @@
           <w:sz w:val="28"/>
           <w:szCs w:val="28"/>
         </w:rPr>
-        <w:t>Расшифровывает и отображает текстовый документ при помощи сеа</w:t>
-      </w:r>
-      <w:r>
-        <w:rPr>
-          <w:sz w:val="28"/>
-          <w:szCs w:val="28"/>
-        </w:rPr>
-        <w:t xml:space="preserve">нсового ключа. </w:t>
+        <w:t xml:space="preserve">Расшифровывает и отображает текстовый документ при помощи сеансового ключа. </w:t>
       </w:r>
     </w:p>
     <w:p>
@@ -482,15 +484,7 @@
           <w:sz w:val="28"/>
           <w:szCs w:val="28"/>
         </w:rPr>
-        <w:t>8-9</w:t>
-      </w:r>
-      <w:r>
-        <w:rPr>
-          <w:b/>
-          <w:sz w:val="28"/>
-          <w:szCs w:val="28"/>
-        </w:rPr>
-        <w:t xml:space="preserve"> баллов</w:t>
+        <w:t>8-9 баллов</w:t>
       </w:r>
     </w:p>
     <w:p>
@@ -638,23 +632,7 @@
           <w:sz w:val="28"/>
           <w:szCs w:val="28"/>
         </w:rPr>
-        <w:t xml:space="preserve">Продемонстрировать атаку </w:t>
-      </w:r>
-      <w:proofErr w:type="spellStart"/>
-      <w:r>
-        <w:rPr>
-          <w:sz w:val="28"/>
-          <w:szCs w:val="28"/>
-        </w:rPr>
-        <w:t>man-in-the-middle</w:t>
-      </w:r>
-      <w:proofErr w:type="spellEnd"/>
-      <w:r>
-        <w:rPr>
-          <w:sz w:val="28"/>
-          <w:szCs w:val="28"/>
-        </w:rPr>
-        <w:t xml:space="preserve"> для вашей системы.</w:t>
+        <w:t>Продемонстрировать атаку man-in-the-middle для вашей системы.</w:t>
       </w:r>
     </w:p>
     <w:p>
@@ -749,55 +727,7 @@
           <w:sz w:val="28"/>
           <w:szCs w:val="28"/>
         </w:rPr>
-        <w:t xml:space="preserve">AES, режим сцепления блоков (СВС — </w:t>
-      </w:r>
-      <w:proofErr w:type="spellStart"/>
-      <w:r>
-        <w:rPr>
-          <w:sz w:val="28"/>
-          <w:szCs w:val="28"/>
-        </w:rPr>
-        <w:t>Cipher</w:t>
-      </w:r>
-      <w:proofErr w:type="spellEnd"/>
-      <w:r>
-        <w:rPr>
-          <w:sz w:val="28"/>
-          <w:szCs w:val="28"/>
-        </w:rPr>
-        <w:t xml:space="preserve"> </w:t>
-      </w:r>
-      <w:proofErr w:type="spellStart"/>
-      <w:r>
-        <w:rPr>
-          <w:sz w:val="28"/>
-          <w:szCs w:val="28"/>
-        </w:rPr>
-        <w:t>Block</w:t>
-      </w:r>
-      <w:proofErr w:type="spellEnd"/>
-      <w:r>
-        <w:rPr>
-          <w:sz w:val="28"/>
-          <w:szCs w:val="28"/>
-        </w:rPr>
-        <w:t xml:space="preserve"> </w:t>
-      </w:r>
-      <w:proofErr w:type="spellStart"/>
-      <w:r>
-        <w:rPr>
-          <w:sz w:val="28"/>
-          <w:szCs w:val="28"/>
-        </w:rPr>
-        <w:t>Chaining</w:t>
-      </w:r>
-      <w:proofErr w:type="spellEnd"/>
-      <w:r>
-        <w:rPr>
-          <w:sz w:val="28"/>
-          <w:szCs w:val="28"/>
-        </w:rPr>
-        <w:t>)</w:t>
+        <w:t>AES, режим сцепления блоков (СВС — Cipher Block Chaining)</w:t>
       </w:r>
     </w:p>
     <w:p>
@@ -817,71 +747,7 @@
           <w:sz w:val="28"/>
           <w:szCs w:val="28"/>
         </w:rPr>
-        <w:t xml:space="preserve">AES, режим обратной связи по </w:t>
-      </w:r>
-      <w:proofErr w:type="spellStart"/>
-      <w:r>
-        <w:rPr>
-          <w:sz w:val="28"/>
-          <w:szCs w:val="28"/>
-        </w:rPr>
-        <w:t>шифротексту</w:t>
-      </w:r>
-      <w:proofErr w:type="spellEnd"/>
-      <w:r>
-        <w:rPr>
-          <w:sz w:val="28"/>
-          <w:szCs w:val="28"/>
-        </w:rPr>
-        <w:t xml:space="preserve"> (CFB — </w:t>
-      </w:r>
-      <w:proofErr w:type="spellStart"/>
-      <w:r>
-        <w:rPr>
-          <w:sz w:val="28"/>
-          <w:szCs w:val="28"/>
-        </w:rPr>
-        <w:t>Cipher</w:t>
-      </w:r>
-      <w:proofErr w:type="spellEnd"/>
-      <w:r>
-        <w:rPr>
-          <w:sz w:val="28"/>
-          <w:szCs w:val="28"/>
-        </w:rPr>
-        <w:t xml:space="preserve"> </w:t>
-      </w:r>
-      <w:proofErr w:type="spellStart"/>
-      <w:r>
-        <w:rPr>
-          <w:sz w:val="28"/>
-          <w:szCs w:val="28"/>
-        </w:rPr>
-        <w:t>Feed</w:t>
-      </w:r>
-      <w:proofErr w:type="spellEnd"/>
-      <w:r>
-        <w:rPr>
-          <w:sz w:val="28"/>
-          <w:szCs w:val="28"/>
-        </w:rPr>
-        <w:t xml:space="preserve"> </w:t>
-      </w:r>
-      <w:proofErr w:type="spellStart"/>
-      <w:r>
-        <w:rPr>
-          <w:sz w:val="28"/>
-          <w:szCs w:val="28"/>
-        </w:rPr>
-        <w:t>Back</w:t>
-      </w:r>
-      <w:proofErr w:type="spellEnd"/>
-      <w:r>
-        <w:rPr>
-          <w:sz w:val="28"/>
-          <w:szCs w:val="28"/>
-        </w:rPr>
-        <w:t>)</w:t>
+        <w:t>AES, режим обратной связи по шифротексту (CFB — Cipher Feed Back)</w:t>
       </w:r>
     </w:p>
     <w:p>
@@ -901,55 +767,7 @@
           <w:sz w:val="28"/>
           <w:szCs w:val="28"/>
         </w:rPr>
-        <w:t xml:space="preserve">AES, режим обратной связи по выходу (OFB — </w:t>
-      </w:r>
-      <w:proofErr w:type="spellStart"/>
-      <w:r>
-        <w:rPr>
-          <w:sz w:val="28"/>
-          <w:szCs w:val="28"/>
-        </w:rPr>
-        <w:t>Output</w:t>
-      </w:r>
-      <w:proofErr w:type="spellEnd"/>
-      <w:r>
-        <w:rPr>
-          <w:sz w:val="28"/>
-          <w:szCs w:val="28"/>
-        </w:rPr>
-        <w:t xml:space="preserve"> </w:t>
-      </w:r>
-      <w:proofErr w:type="spellStart"/>
-      <w:r>
-        <w:rPr>
-          <w:sz w:val="28"/>
-          <w:szCs w:val="28"/>
-        </w:rPr>
-        <w:t>Feed</w:t>
-      </w:r>
-      <w:proofErr w:type="spellEnd"/>
-      <w:r>
-        <w:rPr>
-          <w:sz w:val="28"/>
-          <w:szCs w:val="28"/>
-        </w:rPr>
-        <w:t xml:space="preserve"> </w:t>
-      </w:r>
-      <w:proofErr w:type="spellStart"/>
-      <w:r>
-        <w:rPr>
-          <w:sz w:val="28"/>
-          <w:szCs w:val="28"/>
-        </w:rPr>
-        <w:t>Back</w:t>
-      </w:r>
-      <w:proofErr w:type="spellEnd"/>
-      <w:r>
-        <w:rPr>
-          <w:sz w:val="28"/>
-          <w:szCs w:val="28"/>
-        </w:rPr>
-        <w:t>)</w:t>
+        <w:t>AES, режим обратной связи по выходу (OFB — Output Feed Back)</w:t>
       </w:r>
     </w:p>
     <w:p>
@@ -964,69 +782,12 @@
           <w:szCs w:val="28"/>
         </w:rPr>
       </w:pPr>
-      <w:proofErr w:type="spellStart"/>
-      <w:r>
-        <w:rPr>
-          <w:sz w:val="28"/>
-          <w:szCs w:val="28"/>
-        </w:rPr>
-        <w:t>Serpent</w:t>
-      </w:r>
-      <w:proofErr w:type="spellEnd"/>
-      <w:r>
-        <w:rPr>
-          <w:sz w:val="28"/>
-          <w:szCs w:val="28"/>
-        </w:rPr>
-        <w:t xml:space="preserve">, режим сцепления блоков (СВС — </w:t>
-      </w:r>
-      <w:proofErr w:type="spellStart"/>
-      <w:r>
-        <w:rPr>
-          <w:sz w:val="28"/>
-          <w:szCs w:val="28"/>
-        </w:rPr>
-        <w:t>Cipher</w:t>
-      </w:r>
-      <w:proofErr w:type="spellEnd"/>
-      <w:r>
-        <w:rPr>
-          <w:sz w:val="28"/>
-          <w:szCs w:val="28"/>
-        </w:rPr>
-        <w:t xml:space="preserve"> </w:t>
-      </w:r>
-      <w:proofErr w:type="spellStart"/>
-      <w:r>
-        <w:rPr>
-          <w:sz w:val="28"/>
-          <w:szCs w:val="28"/>
-        </w:rPr>
-        <w:t>Block</w:t>
-      </w:r>
-      <w:proofErr w:type="spellEnd"/>
-      <w:r>
-        <w:rPr>
-          <w:sz w:val="28"/>
-          <w:szCs w:val="28"/>
-        </w:rPr>
-        <w:t xml:space="preserve"> </w:t>
-      </w:r>
-      <w:proofErr w:type="spellStart"/>
-      <w:r>
-        <w:rPr>
-          <w:sz w:val="28"/>
-          <w:szCs w:val="28"/>
-        </w:rPr>
-        <w:t>Chaining</w:t>
-      </w:r>
-      <w:proofErr w:type="spellEnd"/>
-      <w:r>
-        <w:rPr>
-          <w:sz w:val="28"/>
-          <w:szCs w:val="28"/>
-        </w:rPr>
-        <w:t>)</w:t>
+      <w:r>
+        <w:rPr>
+          <w:sz w:val="28"/>
+          <w:szCs w:val="28"/>
+        </w:rPr>
+        <w:t>Serpent, режим сцепления блоков (СВС — Cipher Block Chaining)</w:t>
       </w:r>
     </w:p>
     <w:p>
@@ -1041,92 +802,12 @@
           <w:szCs w:val="28"/>
         </w:rPr>
       </w:pPr>
-      <w:proofErr w:type="spellStart"/>
-      <w:r>
-        <w:rPr>
-          <w:sz w:val="28"/>
-          <w:szCs w:val="28"/>
-        </w:rPr>
-        <w:t>Serpent</w:t>
-      </w:r>
-      <w:proofErr w:type="spellEnd"/>
-      <w:r>
-        <w:rPr>
-          <w:sz w:val="28"/>
-          <w:szCs w:val="28"/>
-        </w:rPr>
-        <w:t xml:space="preserve">, режим обратной связи по </w:t>
-      </w:r>
-      <w:proofErr w:type="spellStart"/>
-      <w:r>
-        <w:rPr>
-          <w:sz w:val="28"/>
-          <w:szCs w:val="28"/>
-        </w:rPr>
-        <w:t>шифротексту</w:t>
-      </w:r>
-      <w:proofErr w:type="spellEnd"/>
-      <w:r>
-        <w:rPr>
-          <w:sz w:val="28"/>
-          <w:szCs w:val="28"/>
-        </w:rPr>
-        <w:t xml:space="preserve"> (CFB — </w:t>
-      </w:r>
-      <w:proofErr w:type="spellStart"/>
-      <w:r>
-        <w:rPr>
-          <w:sz w:val="28"/>
-          <w:szCs w:val="28"/>
-        </w:rPr>
-        <w:t>Cipher</w:t>
-      </w:r>
-      <w:proofErr w:type="spellEnd"/>
-      <w:r>
-        <w:rPr>
-          <w:sz w:val="28"/>
-          <w:szCs w:val="28"/>
-        </w:rPr>
-        <w:t xml:space="preserve"> </w:t>
-      </w:r>
-      <w:proofErr w:type="spellStart"/>
-      <w:r>
-        <w:rPr>
-          <w:sz w:val="28"/>
-          <w:szCs w:val="28"/>
-        </w:rPr>
-        <w:t>Feed</w:t>
-      </w:r>
-      <w:proofErr w:type="spellEnd"/>
-      <w:r>
-        <w:rPr>
-          <w:sz w:val="28"/>
-          <w:szCs w:val="28"/>
-        </w:rPr>
-        <w:t xml:space="preserve"> </w:t>
-      </w:r>
-      <w:proofErr w:type="spellStart"/>
-      <w:r>
-        <w:rPr>
-          <w:sz w:val="28"/>
-          <w:szCs w:val="28"/>
-        </w:rPr>
-        <w:t>B</w:t>
-      </w:r>
-      <w:r>
-        <w:rPr>
-          <w:sz w:val="28"/>
-          <w:szCs w:val="28"/>
-        </w:rPr>
-        <w:t>ack</w:t>
-      </w:r>
-      <w:proofErr w:type="spellEnd"/>
-      <w:r>
-        <w:rPr>
-          <w:sz w:val="28"/>
-          <w:szCs w:val="28"/>
-        </w:rPr>
-        <w:t>)</w:t>
+      <w:r>
+        <w:rPr>
+          <w:sz w:val="28"/>
+          <w:szCs w:val="28"/>
+        </w:rPr>
+        <w:t>Serpent, режим обратной связи по шифротексту (CFB — Cipher Feed Back)</w:t>
       </w:r>
     </w:p>
     <w:p>
@@ -1141,69 +822,12 @@
           <w:szCs w:val="28"/>
         </w:rPr>
       </w:pPr>
-      <w:proofErr w:type="spellStart"/>
-      <w:r>
-        <w:rPr>
-          <w:sz w:val="28"/>
-          <w:szCs w:val="28"/>
-        </w:rPr>
-        <w:t>Serpent</w:t>
-      </w:r>
-      <w:proofErr w:type="spellEnd"/>
-      <w:r>
-        <w:rPr>
-          <w:sz w:val="28"/>
-          <w:szCs w:val="28"/>
-        </w:rPr>
-        <w:t xml:space="preserve">, режим обратной связи по выходу (OFB — </w:t>
-      </w:r>
-      <w:proofErr w:type="spellStart"/>
-      <w:r>
-        <w:rPr>
-          <w:sz w:val="28"/>
-          <w:szCs w:val="28"/>
-        </w:rPr>
-        <w:t>Output</w:t>
-      </w:r>
-      <w:proofErr w:type="spellEnd"/>
-      <w:r>
-        <w:rPr>
-          <w:sz w:val="28"/>
-          <w:szCs w:val="28"/>
-        </w:rPr>
-        <w:t xml:space="preserve"> </w:t>
-      </w:r>
-      <w:proofErr w:type="spellStart"/>
-      <w:r>
-        <w:rPr>
-          <w:sz w:val="28"/>
-          <w:szCs w:val="28"/>
-        </w:rPr>
-        <w:t>Feed</w:t>
-      </w:r>
-      <w:proofErr w:type="spellEnd"/>
-      <w:r>
-        <w:rPr>
-          <w:sz w:val="28"/>
-          <w:szCs w:val="28"/>
-        </w:rPr>
-        <w:t xml:space="preserve"> </w:t>
-      </w:r>
-      <w:proofErr w:type="spellStart"/>
-      <w:r>
-        <w:rPr>
-          <w:sz w:val="28"/>
-          <w:szCs w:val="28"/>
-        </w:rPr>
-        <w:t>Back</w:t>
-      </w:r>
-      <w:proofErr w:type="spellEnd"/>
-      <w:r>
-        <w:rPr>
-          <w:sz w:val="28"/>
-          <w:szCs w:val="28"/>
-        </w:rPr>
-        <w:t>)</w:t>
+      <w:r>
+        <w:rPr>
+          <w:sz w:val="28"/>
+          <w:szCs w:val="28"/>
+        </w:rPr>
+        <w:t>Serpent, режим обратной связи по выходу (OFB — Output Feed Back)</w:t>
       </w:r>
     </w:p>
     <w:p>
@@ -1223,55 +847,7 @@
           <w:sz w:val="28"/>
           <w:szCs w:val="28"/>
         </w:rPr>
-        <w:t xml:space="preserve">IDEA, режим сцепления блоков (СВС — </w:t>
-      </w:r>
-      <w:proofErr w:type="spellStart"/>
-      <w:r>
-        <w:rPr>
-          <w:sz w:val="28"/>
-          <w:szCs w:val="28"/>
-        </w:rPr>
-        <w:t>Cipher</w:t>
-      </w:r>
-      <w:proofErr w:type="spellEnd"/>
-      <w:r>
-        <w:rPr>
-          <w:sz w:val="28"/>
-          <w:szCs w:val="28"/>
-        </w:rPr>
-        <w:t xml:space="preserve"> </w:t>
-      </w:r>
-      <w:proofErr w:type="spellStart"/>
-      <w:r>
-        <w:rPr>
-          <w:sz w:val="28"/>
-          <w:szCs w:val="28"/>
-        </w:rPr>
-        <w:t>Block</w:t>
-      </w:r>
-      <w:proofErr w:type="spellEnd"/>
-      <w:r>
-        <w:rPr>
-          <w:sz w:val="28"/>
-          <w:szCs w:val="28"/>
-        </w:rPr>
-        <w:t xml:space="preserve"> </w:t>
-      </w:r>
-      <w:proofErr w:type="spellStart"/>
-      <w:r>
-        <w:rPr>
-          <w:sz w:val="28"/>
-          <w:szCs w:val="28"/>
-        </w:rPr>
-        <w:t>Chaining</w:t>
-      </w:r>
-      <w:proofErr w:type="spellEnd"/>
-      <w:r>
-        <w:rPr>
-          <w:sz w:val="28"/>
-          <w:szCs w:val="28"/>
-        </w:rPr>
-        <w:t>)</w:t>
+        <w:t>IDEA, режим сцепления блоков (СВС — Cipher Block Chaining)</w:t>
       </w:r>
     </w:p>
     <w:p>
@@ -1291,71 +867,7 @@
           <w:sz w:val="28"/>
           <w:szCs w:val="28"/>
         </w:rPr>
-        <w:t xml:space="preserve">IDEA, режим обратной связи по </w:t>
-      </w:r>
-      <w:proofErr w:type="spellStart"/>
-      <w:r>
-        <w:rPr>
-          <w:sz w:val="28"/>
-          <w:szCs w:val="28"/>
-        </w:rPr>
-        <w:t>шифротексту</w:t>
-      </w:r>
-      <w:proofErr w:type="spellEnd"/>
-      <w:r>
-        <w:rPr>
-          <w:sz w:val="28"/>
-          <w:szCs w:val="28"/>
-        </w:rPr>
-        <w:t xml:space="preserve"> (CFB — </w:t>
-      </w:r>
-      <w:proofErr w:type="spellStart"/>
-      <w:r>
-        <w:rPr>
-          <w:sz w:val="28"/>
-          <w:szCs w:val="28"/>
-        </w:rPr>
-        <w:t>Cipher</w:t>
-      </w:r>
-      <w:proofErr w:type="spellEnd"/>
-      <w:r>
-        <w:rPr>
-          <w:sz w:val="28"/>
-          <w:szCs w:val="28"/>
-        </w:rPr>
-        <w:t xml:space="preserve"> </w:t>
-      </w:r>
-      <w:proofErr w:type="spellStart"/>
-      <w:r>
-        <w:rPr>
-          <w:sz w:val="28"/>
-          <w:szCs w:val="28"/>
-        </w:rPr>
-        <w:t>Feed</w:t>
-      </w:r>
-      <w:proofErr w:type="spellEnd"/>
-      <w:r>
-        <w:rPr>
-          <w:sz w:val="28"/>
-          <w:szCs w:val="28"/>
-        </w:rPr>
-        <w:t xml:space="preserve"> </w:t>
-      </w:r>
-      <w:proofErr w:type="spellStart"/>
-      <w:r>
-        <w:rPr>
-          <w:sz w:val="28"/>
-          <w:szCs w:val="28"/>
-        </w:rPr>
-        <w:t>Back</w:t>
-      </w:r>
-      <w:proofErr w:type="spellEnd"/>
-      <w:r>
-        <w:rPr>
-          <w:sz w:val="28"/>
-          <w:szCs w:val="28"/>
-        </w:rPr>
-        <w:t>)</w:t>
+        <w:t>IDEA, режим обратной связи по шифротексту (CFB — Cipher Feed Back)</w:t>
       </w:r>
     </w:p>
     <w:p>
@@ -1375,55 +887,7 @@
           <w:sz w:val="28"/>
           <w:szCs w:val="28"/>
         </w:rPr>
-        <w:t xml:space="preserve">IDEA, режим обратной связи по выходу (OFB — </w:t>
-      </w:r>
-      <w:proofErr w:type="spellStart"/>
-      <w:r>
-        <w:rPr>
-          <w:sz w:val="28"/>
-          <w:szCs w:val="28"/>
-        </w:rPr>
-        <w:t>Output</w:t>
-      </w:r>
-      <w:proofErr w:type="spellEnd"/>
-      <w:r>
-        <w:rPr>
-          <w:sz w:val="28"/>
-          <w:szCs w:val="28"/>
-        </w:rPr>
-        <w:t xml:space="preserve"> </w:t>
-      </w:r>
-      <w:proofErr w:type="spellStart"/>
-      <w:r>
-        <w:rPr>
-          <w:sz w:val="28"/>
-          <w:szCs w:val="28"/>
-        </w:rPr>
-        <w:t>Feed</w:t>
-      </w:r>
-      <w:proofErr w:type="spellEnd"/>
-      <w:r>
-        <w:rPr>
-          <w:sz w:val="28"/>
-          <w:szCs w:val="28"/>
-        </w:rPr>
-        <w:t xml:space="preserve"> </w:t>
-      </w:r>
-      <w:proofErr w:type="spellStart"/>
-      <w:r>
-        <w:rPr>
-          <w:sz w:val="28"/>
-          <w:szCs w:val="28"/>
-        </w:rPr>
-        <w:t>Back</w:t>
-      </w:r>
-      <w:proofErr w:type="spellEnd"/>
-      <w:r>
-        <w:rPr>
-          <w:sz w:val="28"/>
-          <w:szCs w:val="28"/>
-        </w:rPr>
-        <w:t>)</w:t>
+        <w:t>IDEA, режим обратной связи по выходу (OFB — Output Feed Back)</w:t>
       </w:r>
     </w:p>
     <w:p>

</xml_diff>